<commit_message>
Everything should be in working order now
</commit_message>
<xml_diff>
--- a/team-rocket-limitation.docx
+++ b/team-rocket-limitation.docx
@@ -4,6 +4,7 @@
   <w:body>
     <w:p>
       <w:pPr>
+        <w:spacing w:line="480" w:lineRule="auto"/>
         <w:jc w:val="right"/>
       </w:pPr>
       <w:r>
@@ -12,6 +13,7 @@
     </w:p>
     <w:p>
       <w:pPr>
+        <w:spacing w:line="480" w:lineRule="auto"/>
         <w:jc w:val="right"/>
       </w:pPr>
       <w:r>
@@ -20,6 +22,7 @@
     </w:p>
     <w:p>
       <w:pPr>
+        <w:spacing w:line="480" w:lineRule="auto"/>
         <w:jc w:val="center"/>
       </w:pPr>
       <w:r>
@@ -27,11 +30,37 @@
       </w:r>
     </w:p>
     <w:p>
+      <w:pPr>
+        <w:spacing w:line="480" w:lineRule="auto"/>
+      </w:pPr>
       <w:r>
         <w:t xml:space="preserve">The </w:t>
       </w:r>
       <w:r>
         <w:t xml:space="preserve">system, for the most part, should work flawlessly. Error-checking is not performed all the time and can thus ruin usability for the user. </w:t>
+      </w:r>
+      <w:r>
+        <w:t xml:space="preserve">We’re not entirely sure if we did the transaction concurrency correctly. It runs as it’s supposed to but we’re not sure if it’s proper. </w:t>
+      </w:r>
+      <w:r>
+        <w:t xml:space="preserve">What can definitely be improved is the UI. It’s very barebones and, for the most part, only accepts numbers as input. </w:t>
+      </w:r>
+    </w:p>
+    <w:p>
+      <w:pPr>
+        <w:spacing w:line="480" w:lineRule="auto"/>
+      </w:pPr>
+      <w:r>
+        <w:t xml:space="preserve">Code can definitely be optimized and look nice but it works. Finally, instead of a </w:t>
+      </w:r>
+      <w:r>
+        <w:rPr>
+          <w:i/>
+        </w:rPr>
+        <w:t xml:space="preserve">three </w:t>
+      </w:r>
+      <w:r>
+        <w:t xml:space="preserve">trigger auxiliary table, we only have two. We couldn’t figure out how to make the third trigger to clear the auxiliary table. </w:t>
       </w:r>
       <w:bookmarkStart w:id="0" w:name="_GoBack"/>
       <w:bookmarkEnd w:id="0"/>

</xml_diff>